<commit_message>
Done, just needs to be pulled apart.
</commit_message>
<xml_diff>
--- a/meetrapporten/working/RGB to Grayschale.docx
+++ b/meetrapporten/working/RGB to Grayschale.docx
@@ -401,7 +401,7 @@
             <v:path o:extrusionok="f" gradientshapeok="t" o:connecttype="rect"/>
             <o:lock v:ext="edit" aspectratio="t"/>
           </v:shapetype>
-          <v:shape id="_x0000_i1025" type="#_x0000_t75" style="width:467.55pt;height:490.9pt">
+          <v:shape id="_x0000_i1025" type="#_x0000_t75" style="width:468pt;height:491.25pt">
             <v:imagedata r:id="rId7" o:title="Combined histogram"/>
           </v:shape>
         </w:pict>
@@ -425,7 +425,21 @@
     </w:p>
     <w:p>
       <w:r>
-        <w:t>Geef aan welke conclusie kan worden getrokken uit de verwerking van de meetresultaten.</w:t>
+        <w:t xml:space="preserve">De tijdsvergelijking bied de makkelijkste conclusie, onze methode is ongeveer drie keer sneller dan </w:t>
+      </w:r>
+      <w:r>
+        <w:t>de ingebouwde methode.</w:t>
+      </w:r>
+    </w:p>
+    <w:p>
+      <w:r>
+        <w:t>Over het vergelijken van de screenshots is het lastig een conclusie te trekken. Er zijn duidelijk verschillen te zien, maar het programma weet in allebei de gevallen nog gezichten te herkennen.</w:t>
+      </w:r>
+    </w:p>
+    <w:p>
+      <w:r>
+        <w:lastRenderedPageBreak/>
+        <w:t>Kijkend naar de histogrammen zien we duidelijk wat we bij de screenshots ook al zagen. Het plaatje is door het gebruik van de standaard methode wat lichter dan bij onze methode. Echter is de piek bij het gebruik van onze methode net wat lager, en liggen de waarden net wat verder uit elkaar. Hierdoor zal door de rest van het programma ons plaatje beter kunnen gebruiken.</w:t>
       </w:r>
     </w:p>
     <w:p>
@@ -441,8 +455,13 @@
     </w:p>
     <w:p>
       <w:r>
-        <w:lastRenderedPageBreak/>
-        <w:t>Leg een verband tussen de getrokken conclusie en het doel van het experiment (en de hypothese). Ga daarbij ook in op bijvoorbeeld de meetonzekerheid als gevolg van de gebruikte meetmethoden of eventuele meetfouten.</w:t>
+        <w:t>Aan het begin was als hypothese gesteld dat onze methode langzamer en minder accuraat zou zijn.</w:t>
+      </w:r>
+      <w:r>
+        <w:t xml:space="preserve"> Dit</w:t>
+      </w:r>
+      <w:r>
+        <w:t xml:space="preserve"> bleek echter niet het geval, aangezien onze methode drie maal sneller is. Daarnaast hadden wij een minder resultaat verwacht, ook dit blijkt niet het geval te zijn. Gezien de histogrammen valt er te concluderen dat onze methode net zo goed functioneert.</w:t>
       </w:r>
     </w:p>
     <w:sectPr>

</xml_diff>